<commit_message>
Merge, Doku, neues SQL login + neuer DB name
</commit_message>
<xml_diff>
--- a/Doku/DokuP2.docx
+++ b/Doku/DokuP2.docx
@@ -2,25 +2,25 @@
 <file path=word/document.xml><?xml version="1.0" encoding="utf-8"?>
 <w:document xmlns:wpc="http://schemas.microsoft.com/office/word/2010/wordprocessingCanvas" xmlns:cx="http://schemas.microsoft.com/office/drawing/2014/chartex" xmlns:cx1="http://schemas.microsoft.com/office/drawing/2015/9/8/chartex" xmlns:mc="http://schemas.openxmlformats.org/markup-compatibility/2006" xmlns:o="urn:schemas-microsoft-com:office:office" xmlns:r="http://schemas.openxmlformats.org/officeDocument/2006/relationships" xmlns:m="http://schemas.openxmlformats.org/officeDocument/2006/math" xmlns:v="urn:schemas-microsoft-com:vml" xmlns:wp14="http://schemas.microsoft.com/office/word/2010/wordprocessingDrawing" xmlns:wp="http://schemas.openxmlformats.org/drawingml/2006/wordprocessingDrawing" xmlns:w10="urn:schemas-microsoft-com:office:word" xmlns:w="http://schemas.openxmlformats.org/wordprocessingml/2006/main" xmlns:w14="http://schemas.microsoft.com/office/word/2010/wordml" xmlns:w15="http://schemas.microsoft.com/office/word/2012/wordml" xmlns:w16se="http://schemas.microsoft.com/office/word/2015/wordml/symex" xmlns:wpg="http://schemas.microsoft.com/office/word/2010/wordprocessingGroup" xmlns:wpi="http://schemas.microsoft.com/office/word/2010/wordprocessingInk" xmlns:wne="http://schemas.microsoft.com/office/word/2006/wordml" xmlns:wps="http://schemas.microsoft.com/office/word/2010/wordprocessingShape" mc:Ignorable="w14 w15 w16se wp14">
   <w:body>
-    <w:bookmarkStart w:id="0" w:name="_Toc371950183" w:displacedByCustomXml="next"/>
-    <w:bookmarkStart w:id="1" w:name="_Toc371950207" w:displacedByCustomXml="next"/>
-    <w:bookmarkStart w:id="2" w:name="_Toc370824272" w:displacedByCustomXml="next"/>
-    <w:bookmarkStart w:id="3" w:name="_Toc371339721" w:displacedByCustomXml="next"/>
-    <w:bookmarkStart w:id="4" w:name="_Toc371339741" w:displacedByCustomXml="next"/>
-    <w:bookmarkStart w:id="5" w:name="_Toc371341076" w:displacedByCustomXml="next"/>
-    <w:bookmarkStart w:id="6" w:name="_Toc371341080" w:displacedByCustomXml="next"/>
-    <w:bookmarkStart w:id="7" w:name="_Toc371341322" w:displacedByCustomXml="next"/>
-    <w:bookmarkStart w:id="8" w:name="_Toc371341359" w:displacedByCustomXml="next"/>
+    <w:bookmarkStart w:id="0" w:name="_Toc372627410" w:displacedByCustomXml="next"/>
+    <w:bookmarkStart w:id="1" w:name="_Toc372627375" w:displacedByCustomXml="next"/>
+    <w:bookmarkStart w:id="2" w:name="_Toc371942619" w:displacedByCustomXml="next"/>
+    <w:bookmarkStart w:id="3" w:name="_Toc371942359" w:displacedByCustomXml="next"/>
+    <w:bookmarkStart w:id="4" w:name="_Toc371344428" w:displacedByCustomXml="next"/>
+    <w:bookmarkStart w:id="5" w:name="_Toc371341642" w:displacedByCustomXml="next"/>
+    <w:bookmarkStart w:id="6" w:name="_Toc371341638" w:displacedByCustomXml="next"/>
+    <w:bookmarkStart w:id="7" w:name="_Toc371341460" w:displacedByCustomXml="next"/>
+    <w:bookmarkStart w:id="8" w:name="_Toc371341456" w:displacedByCustomXml="next"/>
     <w:bookmarkStart w:id="9" w:name="_Toc371341437" w:displacedByCustomXml="next"/>
-    <w:bookmarkStart w:id="10" w:name="_Toc371341456" w:displacedByCustomXml="next"/>
-    <w:bookmarkStart w:id="11" w:name="_Toc371341460" w:displacedByCustomXml="next"/>
-    <w:bookmarkStart w:id="12" w:name="_Toc371341638" w:displacedByCustomXml="next"/>
-    <w:bookmarkStart w:id="13" w:name="_Toc371341642" w:displacedByCustomXml="next"/>
-    <w:bookmarkStart w:id="14" w:name="_Toc371344428" w:displacedByCustomXml="next"/>
-    <w:bookmarkStart w:id="15" w:name="_Toc371942359" w:displacedByCustomXml="next"/>
-    <w:bookmarkStart w:id="16" w:name="_Toc371942619" w:displacedByCustomXml="next"/>
-    <w:bookmarkStart w:id="17" w:name="_Toc372627375" w:displacedByCustomXml="next"/>
-    <w:bookmarkStart w:id="18" w:name="_Toc372627410" w:displacedByCustomXml="next"/>
+    <w:bookmarkStart w:id="10" w:name="_Toc371341359" w:displacedByCustomXml="next"/>
+    <w:bookmarkStart w:id="11" w:name="_Toc371341322" w:displacedByCustomXml="next"/>
+    <w:bookmarkStart w:id="12" w:name="_Toc371341080" w:displacedByCustomXml="next"/>
+    <w:bookmarkStart w:id="13" w:name="_Toc371341076" w:displacedByCustomXml="next"/>
+    <w:bookmarkStart w:id="14" w:name="_Toc371339741" w:displacedByCustomXml="next"/>
+    <w:bookmarkStart w:id="15" w:name="_Toc371339721" w:displacedByCustomXml="next"/>
+    <w:bookmarkStart w:id="16" w:name="_Toc370824272" w:displacedByCustomXml="next"/>
+    <w:bookmarkStart w:id="17" w:name="_Toc371950207" w:displacedByCustomXml="next"/>
+    <w:bookmarkStart w:id="18" w:name="_Toc371950183" w:displacedByCustomXml="next"/>
     <w:sdt>
       <w:sdtPr>
         <w:id w:val="1556895506"/>
@@ -534,8 +534,13 @@
                                 <w:pPr>
                                   <w:pStyle w:val="Haupttitel"/>
                                 </w:pPr>
+                                <w:proofErr w:type="spellStart"/>
                                 <w:r>
-                                  <w:t>Pics Are Love</w:t>
+                                  <w:t>Pics</w:t>
+                                </w:r>
+                                <w:proofErr w:type="spellEnd"/>
+                                <w:r>
+                                  <w:t xml:space="preserve"> Are Love</w:t>
                                 </w:r>
                               </w:p>
                               <w:p/>
@@ -598,16 +603,29 @@
           </w:pPr>
           <w:bookmarkStart w:id="19" w:name="_Toc472432009"/>
           <w:bookmarkStart w:id="20" w:name="_Toc472432025"/>
+          <w:proofErr w:type="spellStart"/>
           <w:r>
             <w:lastRenderedPageBreak/>
-            <w:t>Pics Are Love</w:t>
+            <w:t>Pics</w:t>
+          </w:r>
+          <w:proofErr w:type="spellEnd"/>
+          <w:r>
+            <w:t xml:space="preserve"> Are Love</w:t>
           </w:r>
           <w:bookmarkEnd w:id="19"/>
           <w:bookmarkEnd w:id="20"/>
         </w:p>
         <w:p>
           <w:r>
-            <w:t>Auf Pics Are Love sollen Bilder hochgeladen, kategorisiert und kommentieren kann. Es sollen eine Liste von Kategorien bestehen in die die Bilder eingeordnet werden können. Auch sollen Benutzer die Bilder kommentieren können. Bilder können von dem Benutzer gelöscht werden der das Bild hochgeladen hat. Zufällige Bilder können angezeigt werden. Ausserdem soll man in der Lage sein die Bilder nach Kategorien zu filtern.</w:t>
+            <w:t xml:space="preserve">Auf </w:t>
+          </w:r>
+          <w:proofErr w:type="spellStart"/>
+          <w:r>
+            <w:t>Pics</w:t>
+          </w:r>
+          <w:proofErr w:type="spellEnd"/>
+          <w:r>
+            <w:t xml:space="preserve"> Are Love sollen Bilder hochgeladen, kategorisiert und kommentieren kann. Es sollen eine Liste von Kategorien bestehen in die die Bilder eingeordnet werden können. Auch sollen Benutzer die Bilder kommentieren können. Bilder können von dem Benutzer gelöscht werden der das Bild hochgeladen hat. Zufällige Bilder können angezeigt werden. Ausserdem soll man in der Lage sein die Bilder nach Kategorien zu filtern.</w:t>
           </w:r>
         </w:p>
         <w:p>
@@ -1189,23 +1207,113 @@
     </w:p>
     <w:p>
       <w:r>
-        <w:t>Klassennamen sind gross geschrieben z.b. class Somthing</w:t>
-      </w:r>
+        <w:t xml:space="preserve">Klassennamen sind gross geschrieben </w:t>
+      </w:r>
+      <w:proofErr w:type="spellStart"/>
+      <w:r>
+        <w:t>z.b.</w:t>
+      </w:r>
+      <w:proofErr w:type="spellEnd"/>
+      <w:r>
+        <w:t xml:space="preserve"> </w:t>
+      </w:r>
+      <w:proofErr w:type="spellStart"/>
+      <w:r>
+        <w:t>class</w:t>
+      </w:r>
+      <w:proofErr w:type="spellEnd"/>
+      <w:r>
+        <w:t xml:space="preserve"> </w:t>
+      </w:r>
+      <w:proofErr w:type="spellStart"/>
+      <w:r>
+        <w:t>Somthing</w:t>
+      </w:r>
+      <w:proofErr w:type="spellEnd"/>
       <w:r>
         <w:br/>
-        <w:t>Funktionen sind kleingeschrieben mit Camelcase z.b function getSomthing()</w:t>
+        <w:t xml:space="preserve">Funktionen sind kleingeschrieben mit </w:t>
+      </w:r>
+      <w:proofErr w:type="spellStart"/>
+      <w:r>
+        <w:t>Camelcase</w:t>
+      </w:r>
+      <w:proofErr w:type="spellEnd"/>
+      <w:r>
+        <w:t xml:space="preserve"> </w:t>
+      </w:r>
+      <w:proofErr w:type="spellStart"/>
+      <w:r>
+        <w:t>z.b</w:t>
+      </w:r>
+      <w:proofErr w:type="spellEnd"/>
+      <w:r>
+        <w:t xml:space="preserve"> </w:t>
+      </w:r>
+      <w:proofErr w:type="spellStart"/>
+      <w:r>
+        <w:t>function</w:t>
+      </w:r>
+      <w:proofErr w:type="spellEnd"/>
+      <w:r>
+        <w:t xml:space="preserve"> </w:t>
+      </w:r>
+      <w:proofErr w:type="spellStart"/>
+      <w:r>
+        <w:t>getSomthing</w:t>
+      </w:r>
+      <w:proofErr w:type="spellEnd"/>
+      <w:r>
+        <w:t>()</w:t>
       </w:r>
       <w:r>
         <w:br/>
-        <w:t>Funktionsparameter haben den Präfix p_. z.b $p_somevalue</w:t>
-      </w:r>
+        <w:t xml:space="preserve">Funktionsparameter haben den Präfix p_. </w:t>
+      </w:r>
+      <w:proofErr w:type="spellStart"/>
+      <w:r>
+        <w:t>z.b</w:t>
+      </w:r>
+      <w:proofErr w:type="spellEnd"/>
+      <w:r>
+        <w:t xml:space="preserve"> $</w:t>
+      </w:r>
+      <w:proofErr w:type="spellStart"/>
+      <w:r>
+        <w:t>p_somevalue</w:t>
+      </w:r>
+      <w:proofErr w:type="spellEnd"/>
       <w:r>
         <w:br/>
-        <w:t>Generell ist bei der Bennenung immer Camelcase zu verwenden.</w:t>
+        <w:t xml:space="preserve">Generell ist bei der </w:t>
+      </w:r>
+      <w:proofErr w:type="spellStart"/>
+      <w:r>
+        <w:t>Bennenung</w:t>
+      </w:r>
+      <w:proofErr w:type="spellEnd"/>
+      <w:r>
+        <w:t xml:space="preserve"> immer </w:t>
+      </w:r>
+      <w:proofErr w:type="spellStart"/>
+      <w:r>
+        <w:t>Camelcase</w:t>
+      </w:r>
+      <w:proofErr w:type="spellEnd"/>
+      <w:r>
+        <w:t xml:space="preserve"> zu verwenden.</w:t>
       </w:r>
       <w:r>
         <w:br/>
-        <w:t>Kommentiert wird anhand des Javadoc Syntax.</w:t>
+        <w:t xml:space="preserve">Kommentiert wird anhand des </w:t>
+      </w:r>
+      <w:proofErr w:type="spellStart"/>
+      <w:r>
+        <w:t>Javadoc</w:t>
+      </w:r>
+      <w:proofErr w:type="spellEnd"/>
+      <w:r>
+        <w:t xml:space="preserve"> Syntax.</w:t>
       </w:r>
     </w:p>
     <w:p>
@@ -1287,8 +1395,21 @@
           <w:sz w:val="20"/>
           <w:szCs w:val="20"/>
         </w:rPr>
-        <w:t>@author</w:t>
-      </w:r>
+        <w:t>@</w:t>
+      </w:r>
+      <w:proofErr w:type="spellStart"/>
+      <w:r>
+        <w:rPr>
+          <w:rFonts w:ascii="Courier New" w:hAnsi="Courier New" w:cs="Courier New"/>
+          <w:b/>
+          <w:bCs/>
+          <w:color w:val="7F9FBF"/>
+          <w:sz w:val="20"/>
+          <w:szCs w:val="20"/>
+        </w:rPr>
+        <w:t>author</w:t>
+      </w:r>
+      <w:proofErr w:type="spellEnd"/>
       <w:r>
         <w:rPr>
           <w:rFonts w:ascii="Courier New" w:hAnsi="Courier New" w:cs="Courier New"/>
@@ -1333,6 +1454,7 @@
           <w:szCs w:val="20"/>
         </w:rPr>
       </w:pPr>
+      <w:proofErr w:type="spellStart"/>
       <w:r>
         <w:rPr>
           <w:rFonts w:ascii="Courier New" w:hAnsi="Courier New" w:cs="Courier New"/>
@@ -1342,8 +1464,21 @@
           <w:sz w:val="20"/>
           <w:szCs w:val="20"/>
         </w:rPr>
-        <w:t xml:space="preserve">class </w:t>
-      </w:r>
+        <w:t>class</w:t>
+      </w:r>
+      <w:proofErr w:type="spellEnd"/>
+      <w:r>
+        <w:rPr>
+          <w:rFonts w:ascii="Courier New" w:hAnsi="Courier New" w:cs="Courier New"/>
+          <w:b/>
+          <w:bCs/>
+          <w:color w:val="7F0055"/>
+          <w:sz w:val="20"/>
+          <w:szCs w:val="20"/>
+        </w:rPr>
+        <w:t xml:space="preserve"> </w:t>
+      </w:r>
+      <w:proofErr w:type="spellStart"/>
       <w:r>
         <w:rPr>
           <w:rFonts w:ascii="Courier New" w:hAnsi="Courier New" w:cs="Courier New"/>
@@ -1351,7 +1486,17 @@
           <w:sz w:val="20"/>
           <w:szCs w:val="20"/>
         </w:rPr>
-        <w:t>Somthing {</w:t>
+        <w:t>Somthing</w:t>
+      </w:r>
+      <w:proofErr w:type="spellEnd"/>
+      <w:r>
+        <w:rPr>
+          <w:rFonts w:ascii="Courier New" w:hAnsi="Courier New" w:cs="Courier New"/>
+          <w:color w:val="000000"/>
+          <w:sz w:val="20"/>
+          <w:szCs w:val="20"/>
+        </w:rPr>
+        <w:t xml:space="preserve"> {</w:t>
       </w:r>
     </w:p>
     <w:p>
@@ -1404,8 +1549,19 @@
           <w:sz w:val="20"/>
           <w:szCs w:val="20"/>
         </w:rPr>
-        <w:t>// Memberbrescheibung</w:t>
-      </w:r>
+        <w:t xml:space="preserve">// </w:t>
+      </w:r>
+      <w:proofErr w:type="spellStart"/>
+      <w:r>
+        <w:rPr>
+          <w:rFonts w:ascii="Courier New" w:hAnsi="Courier New" w:cs="Courier New"/>
+          <w:color w:val="557F5F"/>
+          <w:sz w:val="20"/>
+          <w:szCs w:val="20"/>
+        </w:rPr>
+        <w:t>Memberbrescheibung</w:t>
+      </w:r>
+      <w:proofErr w:type="spellEnd"/>
     </w:p>
     <w:p>
       <w:pPr>
@@ -1446,8 +1602,19 @@
           <w:sz w:val="20"/>
           <w:szCs w:val="20"/>
         </w:rPr>
-        <w:t>$value</w:t>
-      </w:r>
+        <w:t>$</w:t>
+      </w:r>
+      <w:proofErr w:type="spellStart"/>
+      <w:r>
+        <w:rPr>
+          <w:rFonts w:ascii="Courier New" w:hAnsi="Courier New" w:cs="Courier New"/>
+          <w:color w:val="0000C0"/>
+          <w:sz w:val="20"/>
+          <w:szCs w:val="20"/>
+        </w:rPr>
+        <w:t>value</w:t>
+      </w:r>
+      <w:proofErr w:type="spellEnd"/>
       <w:r>
         <w:rPr>
           <w:rFonts w:ascii="Courier New" w:hAnsi="Courier New" w:cs="Courier New"/>
@@ -1565,8 +1732,21 @@
           <w:sz w:val="20"/>
           <w:szCs w:val="20"/>
         </w:rPr>
-        <w:t>@param</w:t>
-      </w:r>
+        <w:t>@</w:t>
+      </w:r>
+      <w:proofErr w:type="spellStart"/>
+      <w:r>
+        <w:rPr>
+          <w:rFonts w:ascii="Courier New" w:hAnsi="Courier New" w:cs="Courier New"/>
+          <w:b/>
+          <w:bCs/>
+          <w:color w:val="7F9FBF"/>
+          <w:sz w:val="20"/>
+          <w:szCs w:val="20"/>
+        </w:rPr>
+        <w:t>param</w:t>
+      </w:r>
+      <w:proofErr w:type="spellEnd"/>
       <w:r>
         <w:rPr>
           <w:rFonts w:ascii="Courier New" w:hAnsi="Courier New" w:cs="Courier New"/>
@@ -1574,7 +1754,67 @@
           <w:sz w:val="20"/>
           <w:szCs w:val="20"/>
         </w:rPr>
-        <w:t xml:space="preserve"> unknown_type $p_someValue, beschreibung der Variable</w:t>
+        <w:t xml:space="preserve"> </w:t>
+      </w:r>
+      <w:proofErr w:type="spellStart"/>
+      <w:r>
+        <w:rPr>
+          <w:rFonts w:ascii="Courier New" w:hAnsi="Courier New" w:cs="Courier New"/>
+          <w:color w:val="3F55BF"/>
+          <w:sz w:val="20"/>
+          <w:szCs w:val="20"/>
+        </w:rPr>
+        <w:t>unknown_type</w:t>
+      </w:r>
+      <w:proofErr w:type="spellEnd"/>
+      <w:r>
+        <w:rPr>
+          <w:rFonts w:ascii="Courier New" w:hAnsi="Courier New" w:cs="Courier New"/>
+          <w:color w:val="3F55BF"/>
+          <w:sz w:val="20"/>
+          <w:szCs w:val="20"/>
+        </w:rPr>
+        <w:t xml:space="preserve"> $</w:t>
+      </w:r>
+      <w:proofErr w:type="spellStart"/>
+      <w:r>
+        <w:rPr>
+          <w:rFonts w:ascii="Courier New" w:hAnsi="Courier New" w:cs="Courier New"/>
+          <w:color w:val="3F55BF"/>
+          <w:sz w:val="20"/>
+          <w:szCs w:val="20"/>
+        </w:rPr>
+        <w:t>p_someValue</w:t>
+      </w:r>
+      <w:proofErr w:type="spellEnd"/>
+      <w:r>
+        <w:rPr>
+          <w:rFonts w:ascii="Courier New" w:hAnsi="Courier New" w:cs="Courier New"/>
+          <w:color w:val="3F55BF"/>
+          <w:sz w:val="20"/>
+          <w:szCs w:val="20"/>
+        </w:rPr>
+        <w:t xml:space="preserve">, </w:t>
+      </w:r>
+      <w:proofErr w:type="spellStart"/>
+      <w:r>
+        <w:rPr>
+          <w:rFonts w:ascii="Courier New" w:hAnsi="Courier New" w:cs="Courier New"/>
+          <w:color w:val="3F55BF"/>
+          <w:sz w:val="20"/>
+          <w:szCs w:val="20"/>
+        </w:rPr>
+        <w:t>beschreibung</w:t>
+      </w:r>
+      <w:proofErr w:type="spellEnd"/>
+      <w:r>
+        <w:rPr>
+          <w:rFonts w:ascii="Courier New" w:hAnsi="Courier New" w:cs="Courier New"/>
+          <w:color w:val="3F55BF"/>
+          <w:sz w:val="20"/>
+          <w:szCs w:val="20"/>
+        </w:rPr>
+        <w:t xml:space="preserve"> der Variable</w:t>
       </w:r>
     </w:p>
     <w:p>
@@ -1634,6 +1874,8 @@
         </w:rPr>
         <w:tab/>
       </w:r>
+      <w:proofErr w:type="spellStart"/>
+      <w:proofErr w:type="gramStart"/>
       <w:r>
         <w:rPr>
           <w:rFonts w:ascii="Courier New" w:hAnsi="Courier New" w:cs="Courier New"/>
@@ -1644,7 +1886,21 @@
           <w:szCs w:val="20"/>
           <w:lang w:val="fr-CH"/>
         </w:rPr>
-        <w:t xml:space="preserve">function </w:t>
+        <w:t>function</w:t>
+      </w:r>
+      <w:proofErr w:type="spellEnd"/>
+      <w:proofErr w:type="gramEnd"/>
+      <w:r>
+        <w:rPr>
+          <w:rFonts w:ascii="Courier New" w:hAnsi="Courier New" w:cs="Courier New"/>
+          <w:b/>
+          <w:bCs/>
+          <w:color w:val="7F0055"/>
+          <w:sz w:val="20"/>
+          <w:szCs w:val="20"/>
+          <w:lang w:val="fr-CH"/>
+        </w:rPr>
+        <w:t xml:space="preserve"> </w:t>
       </w:r>
       <w:r>
         <w:rPr>
@@ -1654,7 +1910,51 @@
           <w:szCs w:val="20"/>
           <w:lang w:val="fr-CH"/>
         </w:rPr>
-        <w:t>__construct( $p_someValue) {</w:t>
+        <w:t>__</w:t>
+      </w:r>
+      <w:proofErr w:type="spellStart"/>
+      <w:r>
+        <w:rPr>
+          <w:rFonts w:ascii="Courier New" w:hAnsi="Courier New" w:cs="Courier New"/>
+          <w:color w:val="000000"/>
+          <w:sz w:val="20"/>
+          <w:szCs w:val="20"/>
+          <w:lang w:val="fr-CH"/>
+        </w:rPr>
+        <w:t>construct</w:t>
+      </w:r>
+      <w:proofErr w:type="spellEnd"/>
+      <w:r>
+        <w:rPr>
+          <w:rFonts w:ascii="Courier New" w:hAnsi="Courier New" w:cs="Courier New"/>
+          <w:color w:val="000000"/>
+          <w:sz w:val="20"/>
+          <w:szCs w:val="20"/>
+          <w:lang w:val="fr-CH"/>
+        </w:rPr>
+        <w:t>( $</w:t>
+      </w:r>
+      <w:proofErr w:type="spellStart"/>
+      <w:r>
+        <w:rPr>
+          <w:rFonts w:ascii="Courier New" w:hAnsi="Courier New" w:cs="Courier New"/>
+          <w:color w:val="000000"/>
+          <w:sz w:val="20"/>
+          <w:szCs w:val="20"/>
+          <w:lang w:val="fr-CH"/>
+        </w:rPr>
+        <w:t>p_someValue</w:t>
+      </w:r>
+      <w:proofErr w:type="spellEnd"/>
+      <w:r>
+        <w:rPr>
+          <w:rFonts w:ascii="Courier New" w:hAnsi="Courier New" w:cs="Courier New"/>
+          <w:color w:val="000000"/>
+          <w:sz w:val="20"/>
+          <w:szCs w:val="20"/>
+          <w:lang w:val="fr-CH"/>
+        </w:rPr>
+        <w:t>) {</w:t>
       </w:r>
     </w:p>
     <w:p>
@@ -1689,7 +1989,29 @@
           <w:lang w:val="fr-CH"/>
         </w:rPr>
         <w:tab/>
-        <w:t>$this-&gt;</w:t>
+        <w:t>$</w:t>
+      </w:r>
+      <w:proofErr w:type="spellStart"/>
+      <w:r>
+        <w:rPr>
+          <w:rFonts w:ascii="Courier New" w:hAnsi="Courier New" w:cs="Courier New"/>
+          <w:color w:val="000000"/>
+          <w:sz w:val="20"/>
+          <w:szCs w:val="20"/>
+          <w:lang w:val="fr-CH"/>
+        </w:rPr>
+        <w:t>this</w:t>
+      </w:r>
+      <w:proofErr w:type="spellEnd"/>
+      <w:r>
+        <w:rPr>
+          <w:rFonts w:ascii="Courier New" w:hAnsi="Courier New" w:cs="Courier New"/>
+          <w:color w:val="000000"/>
+          <w:sz w:val="20"/>
+          <w:szCs w:val="20"/>
+          <w:lang w:val="fr-CH"/>
+        </w:rPr>
+        <w:t>-&gt;</w:t>
       </w:r>
       <w:r>
         <w:rPr>
@@ -1709,7 +2031,29 @@
           <w:szCs w:val="20"/>
           <w:lang w:val="fr-CH"/>
         </w:rPr>
-        <w:t xml:space="preserve"> = $p_someValue;</w:t>
+        <w:t xml:space="preserve"> = $</w:t>
+      </w:r>
+      <w:proofErr w:type="spellStart"/>
+      <w:r>
+        <w:rPr>
+          <w:rFonts w:ascii="Courier New" w:hAnsi="Courier New" w:cs="Courier New"/>
+          <w:color w:val="000000"/>
+          <w:sz w:val="20"/>
+          <w:szCs w:val="20"/>
+          <w:lang w:val="fr-CH"/>
+        </w:rPr>
+        <w:t>p_someValue</w:t>
+      </w:r>
+      <w:proofErr w:type="spellEnd"/>
+      <w:r>
+        <w:rPr>
+          <w:rFonts w:ascii="Courier New" w:hAnsi="Courier New" w:cs="Courier New"/>
+          <w:color w:val="000000"/>
+          <w:sz w:val="20"/>
+          <w:szCs w:val="20"/>
+          <w:lang w:val="fr-CH"/>
+        </w:rPr>
+        <w:t>;</w:t>
       </w:r>
       <w:r>
         <w:rPr>
@@ -1827,7 +2171,73 @@
           <w:lang w:val="fr-CH"/>
         </w:rPr>
         <w:tab/>
-        <w:t xml:space="preserve"> * Getter Function fuer this-&gt;value</w:t>
+        <w:t xml:space="preserve"> * Getter </w:t>
+      </w:r>
+      <w:proofErr w:type="spellStart"/>
+      <w:r>
+        <w:rPr>
+          <w:rFonts w:ascii="Courier New" w:hAnsi="Courier New" w:cs="Courier New"/>
+          <w:color w:val="3F55BF"/>
+          <w:sz w:val="20"/>
+          <w:szCs w:val="20"/>
+          <w:lang w:val="fr-CH"/>
+        </w:rPr>
+        <w:t>Function</w:t>
+      </w:r>
+      <w:proofErr w:type="spellEnd"/>
+      <w:r>
+        <w:rPr>
+          <w:rFonts w:ascii="Courier New" w:hAnsi="Courier New" w:cs="Courier New"/>
+          <w:color w:val="3F55BF"/>
+          <w:sz w:val="20"/>
+          <w:szCs w:val="20"/>
+          <w:lang w:val="fr-CH"/>
+        </w:rPr>
+        <w:t xml:space="preserve"> </w:t>
+      </w:r>
+      <w:proofErr w:type="spellStart"/>
+      <w:r>
+        <w:rPr>
+          <w:rFonts w:ascii="Courier New" w:hAnsi="Courier New" w:cs="Courier New"/>
+          <w:color w:val="3F55BF"/>
+          <w:sz w:val="20"/>
+          <w:szCs w:val="20"/>
+          <w:lang w:val="fr-CH"/>
+        </w:rPr>
+        <w:t>fuer</w:t>
+      </w:r>
+      <w:proofErr w:type="spellEnd"/>
+      <w:r>
+        <w:rPr>
+          <w:rFonts w:ascii="Courier New" w:hAnsi="Courier New" w:cs="Courier New"/>
+          <w:color w:val="3F55BF"/>
+          <w:sz w:val="20"/>
+          <w:szCs w:val="20"/>
+          <w:lang w:val="fr-CH"/>
+        </w:rPr>
+        <w:t xml:space="preserve"> </w:t>
+      </w:r>
+      <w:proofErr w:type="spellStart"/>
+      <w:r>
+        <w:rPr>
+          <w:rFonts w:ascii="Courier New" w:hAnsi="Courier New" w:cs="Courier New"/>
+          <w:color w:val="3F55BF"/>
+          <w:sz w:val="20"/>
+          <w:szCs w:val="20"/>
+          <w:lang w:val="fr-CH"/>
+        </w:rPr>
+        <w:t>this</w:t>
+      </w:r>
+      <w:proofErr w:type="spellEnd"/>
+      <w:r>
+        <w:rPr>
+          <w:rFonts w:ascii="Courier New" w:hAnsi="Courier New" w:cs="Courier New"/>
+          <w:color w:val="3F55BF"/>
+          <w:sz w:val="20"/>
+          <w:szCs w:val="20"/>
+          <w:lang w:val="fr-CH"/>
+        </w:rPr>
+        <w:t>-&gt;value</w:t>
       </w:r>
     </w:p>
     <w:p>
@@ -1874,7 +2284,29 @@
           <w:szCs w:val="20"/>
           <w:lang w:val="fr-CH"/>
         </w:rPr>
-        <w:t xml:space="preserve"> int value </w:t>
+        <w:t xml:space="preserve"> </w:t>
+      </w:r>
+      <w:proofErr w:type="spellStart"/>
+      <w:r>
+        <w:rPr>
+          <w:rFonts w:ascii="Courier New" w:hAnsi="Courier New" w:cs="Courier New"/>
+          <w:color w:val="3F55BF"/>
+          <w:sz w:val="20"/>
+          <w:szCs w:val="20"/>
+          <w:lang w:val="fr-CH"/>
+        </w:rPr>
+        <w:t>int</w:t>
+      </w:r>
+      <w:proofErr w:type="spellEnd"/>
+      <w:r>
+        <w:rPr>
+          <w:rFonts w:ascii="Courier New" w:hAnsi="Courier New" w:cs="Courier New"/>
+          <w:color w:val="3F55BF"/>
+          <w:sz w:val="20"/>
+          <w:szCs w:val="20"/>
+          <w:lang w:val="fr-CH"/>
+        </w:rPr>
+        <w:t xml:space="preserve"> value </w:t>
       </w:r>
     </w:p>
     <w:p>
@@ -1925,6 +2357,8 @@
         </w:rPr>
         <w:tab/>
       </w:r>
+      <w:proofErr w:type="spellStart"/>
+      <w:proofErr w:type="gramStart"/>
       <w:r>
         <w:rPr>
           <w:rFonts w:ascii="Courier New" w:hAnsi="Courier New" w:cs="Courier New"/>
@@ -1935,8 +2369,23 @@
           <w:szCs w:val="20"/>
           <w:lang w:val="fr-CH"/>
         </w:rPr>
-        <w:t xml:space="preserve">function </w:t>
-      </w:r>
+        <w:t>function</w:t>
+      </w:r>
+      <w:proofErr w:type="spellEnd"/>
+      <w:proofErr w:type="gramEnd"/>
+      <w:r>
+        <w:rPr>
+          <w:rFonts w:ascii="Courier New" w:hAnsi="Courier New" w:cs="Courier New"/>
+          <w:b/>
+          <w:bCs/>
+          <w:color w:val="7F0055"/>
+          <w:sz w:val="20"/>
+          <w:szCs w:val="20"/>
+          <w:lang w:val="fr-CH"/>
+        </w:rPr>
+        <w:t xml:space="preserve"> </w:t>
+      </w:r>
+      <w:proofErr w:type="spellStart"/>
       <w:r>
         <w:rPr>
           <w:rFonts w:ascii="Courier New" w:hAnsi="Courier New" w:cs="Courier New"/>
@@ -1945,7 +2394,18 @@
           <w:szCs w:val="20"/>
           <w:lang w:val="fr-CH"/>
         </w:rPr>
-        <w:t>getValue(){</w:t>
+        <w:t>getValue</w:t>
+      </w:r>
+      <w:proofErr w:type="spellEnd"/>
+      <w:r>
+        <w:rPr>
+          <w:rFonts w:ascii="Courier New" w:hAnsi="Courier New" w:cs="Courier New"/>
+          <w:color w:val="000000"/>
+          <w:sz w:val="20"/>
+          <w:szCs w:val="20"/>
+          <w:lang w:val="fr-CH"/>
+        </w:rPr>
+        <w:t>(){</w:t>
       </w:r>
     </w:p>
     <w:p>
@@ -1981,6 +2441,7 @@
         </w:rPr>
         <w:tab/>
       </w:r>
+      <w:proofErr w:type="gramStart"/>
       <w:r>
         <w:rPr>
           <w:rFonts w:ascii="Courier New" w:hAnsi="Courier New" w:cs="Courier New"/>
@@ -1991,7 +2452,20 @@
           <w:szCs w:val="20"/>
           <w:lang w:val="fr-CH"/>
         </w:rPr>
-        <w:t xml:space="preserve">return </w:t>
+        <w:t>return</w:t>
+      </w:r>
+      <w:proofErr w:type="gramEnd"/>
+      <w:r>
+        <w:rPr>
+          <w:rFonts w:ascii="Courier New" w:hAnsi="Courier New" w:cs="Courier New"/>
+          <w:b/>
+          <w:bCs/>
+          <w:color w:val="7F0055"/>
+          <w:sz w:val="20"/>
+          <w:szCs w:val="20"/>
+          <w:lang w:val="fr-CH"/>
+        </w:rPr>
+        <w:t xml:space="preserve"> </w:t>
       </w:r>
       <w:r>
         <w:rPr>
@@ -2001,7 +2475,29 @@
           <w:szCs w:val="20"/>
           <w:lang w:val="fr-CH"/>
         </w:rPr>
-        <w:t>$this-&gt;</w:t>
+        <w:t>$</w:t>
+      </w:r>
+      <w:proofErr w:type="spellStart"/>
+      <w:r>
+        <w:rPr>
+          <w:rFonts w:ascii="Courier New" w:hAnsi="Courier New" w:cs="Courier New"/>
+          <w:color w:val="000000"/>
+          <w:sz w:val="20"/>
+          <w:szCs w:val="20"/>
+          <w:lang w:val="fr-CH"/>
+        </w:rPr>
+        <w:t>this</w:t>
+      </w:r>
+      <w:proofErr w:type="spellEnd"/>
+      <w:r>
+        <w:rPr>
+          <w:rFonts w:ascii="Courier New" w:hAnsi="Courier New" w:cs="Courier New"/>
+          <w:color w:val="000000"/>
+          <w:sz w:val="20"/>
+          <w:szCs w:val="20"/>
+          <w:lang w:val="fr-CH"/>
+        </w:rPr>
+        <w:t>-&gt;</w:t>
       </w:r>
       <w:r>
         <w:rPr>
@@ -2129,8 +2625,59 @@
           <w:szCs w:val="20"/>
         </w:rPr>
         <w:tab/>
-        <w:t xml:space="preserve"> * Setter fuer $this-&gt;value</w:t>
-      </w:r>
+        <w:t xml:space="preserve"> * Setter </w:t>
+      </w:r>
+      <w:proofErr w:type="spellStart"/>
+      <w:r>
+        <w:rPr>
+          <w:rFonts w:ascii="Courier New" w:hAnsi="Courier New" w:cs="Courier New"/>
+          <w:color w:val="3F55BF"/>
+          <w:sz w:val="20"/>
+          <w:szCs w:val="20"/>
+        </w:rPr>
+        <w:t>fuer</w:t>
+      </w:r>
+      <w:proofErr w:type="spellEnd"/>
+      <w:r>
+        <w:rPr>
+          <w:rFonts w:ascii="Courier New" w:hAnsi="Courier New" w:cs="Courier New"/>
+          <w:color w:val="3F55BF"/>
+          <w:sz w:val="20"/>
+          <w:szCs w:val="20"/>
+        </w:rPr>
+        <w:t xml:space="preserve"> $</w:t>
+      </w:r>
+      <w:proofErr w:type="spellStart"/>
+      <w:r>
+        <w:rPr>
+          <w:rFonts w:ascii="Courier New" w:hAnsi="Courier New" w:cs="Courier New"/>
+          <w:color w:val="3F55BF"/>
+          <w:sz w:val="20"/>
+          <w:szCs w:val="20"/>
+        </w:rPr>
+        <w:t>this</w:t>
+      </w:r>
+      <w:proofErr w:type="spellEnd"/>
+      <w:r>
+        <w:rPr>
+          <w:rFonts w:ascii="Courier New" w:hAnsi="Courier New" w:cs="Courier New"/>
+          <w:color w:val="3F55BF"/>
+          <w:sz w:val="20"/>
+          <w:szCs w:val="20"/>
+        </w:rPr>
+        <w:t>-&gt;</w:t>
+      </w:r>
+      <w:proofErr w:type="spellStart"/>
+      <w:r>
+        <w:rPr>
+          <w:rFonts w:ascii="Courier New" w:hAnsi="Courier New" w:cs="Courier New"/>
+          <w:color w:val="3F55BF"/>
+          <w:sz w:val="20"/>
+          <w:szCs w:val="20"/>
+        </w:rPr>
+        <w:t>value</w:t>
+      </w:r>
+      <w:proofErr w:type="spellEnd"/>
     </w:p>
     <w:p>
       <w:pPr>
@@ -2163,8 +2710,21 @@
           <w:sz w:val="20"/>
           <w:szCs w:val="20"/>
         </w:rPr>
-        <w:t>@param</w:t>
-      </w:r>
+        <w:t>@</w:t>
+      </w:r>
+      <w:proofErr w:type="spellStart"/>
+      <w:r>
+        <w:rPr>
+          <w:rFonts w:ascii="Courier New" w:hAnsi="Courier New" w:cs="Courier New"/>
+          <w:b/>
+          <w:bCs/>
+          <w:color w:val="7F9FBF"/>
+          <w:sz w:val="20"/>
+          <w:szCs w:val="20"/>
+        </w:rPr>
+        <w:t>param</w:t>
+      </w:r>
+      <w:proofErr w:type="spellEnd"/>
       <w:r>
         <w:rPr>
           <w:rFonts w:ascii="Courier New" w:hAnsi="Courier New" w:cs="Courier New"/>
@@ -2172,7 +2732,47 @@
           <w:sz w:val="20"/>
           <w:szCs w:val="20"/>
         </w:rPr>
-        <w:t xml:space="preserve"> int $p_value, Beschreibung der Variable</w:t>
+        <w:t xml:space="preserve"> </w:t>
+      </w:r>
+      <w:proofErr w:type="spellStart"/>
+      <w:r>
+        <w:rPr>
+          <w:rFonts w:ascii="Courier New" w:hAnsi="Courier New" w:cs="Courier New"/>
+          <w:color w:val="3F55BF"/>
+          <w:sz w:val="20"/>
+          <w:szCs w:val="20"/>
+        </w:rPr>
+        <w:t>int</w:t>
+      </w:r>
+      <w:proofErr w:type="spellEnd"/>
+      <w:r>
+        <w:rPr>
+          <w:rFonts w:ascii="Courier New" w:hAnsi="Courier New" w:cs="Courier New"/>
+          <w:color w:val="3F55BF"/>
+          <w:sz w:val="20"/>
+          <w:szCs w:val="20"/>
+        </w:rPr>
+        <w:t xml:space="preserve"> $</w:t>
+      </w:r>
+      <w:proofErr w:type="spellStart"/>
+      <w:r>
+        <w:rPr>
+          <w:rFonts w:ascii="Courier New" w:hAnsi="Courier New" w:cs="Courier New"/>
+          <w:color w:val="3F55BF"/>
+          <w:sz w:val="20"/>
+          <w:szCs w:val="20"/>
+        </w:rPr>
+        <w:t>p_value</w:t>
+      </w:r>
+      <w:proofErr w:type="spellEnd"/>
+      <w:r>
+        <w:rPr>
+          <w:rFonts w:ascii="Courier New" w:hAnsi="Courier New" w:cs="Courier New"/>
+          <w:color w:val="3F55BF"/>
+          <w:sz w:val="20"/>
+          <w:szCs w:val="20"/>
+        </w:rPr>
+        <w:t>, Beschreibung der Variable</w:t>
       </w:r>
     </w:p>
     <w:p>
@@ -2232,6 +2832,8 @@
         </w:rPr>
         <w:tab/>
       </w:r>
+      <w:proofErr w:type="spellStart"/>
+      <w:proofErr w:type="gramStart"/>
       <w:r>
         <w:rPr>
           <w:rFonts w:ascii="Courier New" w:hAnsi="Courier New" w:cs="Courier New"/>
@@ -2242,8 +2844,23 @@
           <w:szCs w:val="20"/>
           <w:lang w:val="fr-CH"/>
         </w:rPr>
-        <w:t xml:space="preserve">function </w:t>
-      </w:r>
+        <w:t>function</w:t>
+      </w:r>
+      <w:proofErr w:type="spellEnd"/>
+      <w:proofErr w:type="gramEnd"/>
+      <w:r>
+        <w:rPr>
+          <w:rFonts w:ascii="Courier New" w:hAnsi="Courier New" w:cs="Courier New"/>
+          <w:b/>
+          <w:bCs/>
+          <w:color w:val="7F0055"/>
+          <w:sz w:val="20"/>
+          <w:szCs w:val="20"/>
+          <w:lang w:val="fr-CH"/>
+        </w:rPr>
+        <w:t xml:space="preserve"> </w:t>
+      </w:r>
+      <w:proofErr w:type="spellStart"/>
       <w:r>
         <w:rPr>
           <w:rFonts w:ascii="Courier New" w:hAnsi="Courier New" w:cs="Courier New"/>
@@ -2252,7 +2869,40 @@
           <w:szCs w:val="20"/>
           <w:lang w:val="fr-CH"/>
         </w:rPr>
-        <w:t>setValue( $p_value ) {</w:t>
+        <w:t>setValue</w:t>
+      </w:r>
+      <w:proofErr w:type="spellEnd"/>
+      <w:r>
+        <w:rPr>
+          <w:rFonts w:ascii="Courier New" w:hAnsi="Courier New" w:cs="Courier New"/>
+          <w:color w:val="000000"/>
+          <w:sz w:val="20"/>
+          <w:szCs w:val="20"/>
+          <w:lang w:val="fr-CH"/>
+        </w:rPr>
+        <w:t>( $</w:t>
+      </w:r>
+      <w:proofErr w:type="spellStart"/>
+      <w:r>
+        <w:rPr>
+          <w:rFonts w:ascii="Courier New" w:hAnsi="Courier New" w:cs="Courier New"/>
+          <w:color w:val="000000"/>
+          <w:sz w:val="20"/>
+          <w:szCs w:val="20"/>
+          <w:lang w:val="fr-CH"/>
+        </w:rPr>
+        <w:t>p_value</w:t>
+      </w:r>
+      <w:proofErr w:type="spellEnd"/>
+      <w:r>
+        <w:rPr>
+          <w:rFonts w:ascii="Courier New" w:hAnsi="Courier New" w:cs="Courier New"/>
+          <w:color w:val="000000"/>
+          <w:sz w:val="20"/>
+          <w:szCs w:val="20"/>
+          <w:lang w:val="fr-CH"/>
+        </w:rPr>
+        <w:t xml:space="preserve"> ) {</w:t>
       </w:r>
     </w:p>
     <w:p>
@@ -2287,7 +2937,29 @@
           <w:lang w:val="fr-CH"/>
         </w:rPr>
         <w:tab/>
-        <w:t>$this-&gt;</w:t>
+        <w:t>$</w:t>
+      </w:r>
+      <w:proofErr w:type="spellStart"/>
+      <w:r>
+        <w:rPr>
+          <w:rFonts w:ascii="Courier New" w:hAnsi="Courier New" w:cs="Courier New"/>
+          <w:color w:val="000000"/>
+          <w:sz w:val="20"/>
+          <w:szCs w:val="20"/>
+          <w:lang w:val="fr-CH"/>
+        </w:rPr>
+        <w:t>this</w:t>
+      </w:r>
+      <w:proofErr w:type="spellEnd"/>
+      <w:r>
+        <w:rPr>
+          <w:rFonts w:ascii="Courier New" w:hAnsi="Courier New" w:cs="Courier New"/>
+          <w:color w:val="000000"/>
+          <w:sz w:val="20"/>
+          <w:szCs w:val="20"/>
+          <w:lang w:val="fr-CH"/>
+        </w:rPr>
+        <w:t>-&gt;</w:t>
       </w:r>
       <w:r>
         <w:rPr>
@@ -2307,7 +2979,29 @@
           <w:szCs w:val="20"/>
           <w:lang w:val="fr-CH"/>
         </w:rPr>
-        <w:t xml:space="preserve"> = $p_value;</w:t>
+        <w:t xml:space="preserve"> = $</w:t>
+      </w:r>
+      <w:proofErr w:type="spellStart"/>
+      <w:r>
+        <w:rPr>
+          <w:rFonts w:ascii="Courier New" w:hAnsi="Courier New" w:cs="Courier New"/>
+          <w:color w:val="000000"/>
+          <w:sz w:val="20"/>
+          <w:szCs w:val="20"/>
+          <w:lang w:val="fr-CH"/>
+        </w:rPr>
+        <w:t>p_value</w:t>
+      </w:r>
+      <w:proofErr w:type="spellEnd"/>
+      <w:r>
+        <w:rPr>
+          <w:rFonts w:ascii="Courier New" w:hAnsi="Courier New" w:cs="Courier New"/>
+          <w:color w:val="000000"/>
+          <w:sz w:val="20"/>
+          <w:szCs w:val="20"/>
+          <w:lang w:val="fr-CH"/>
+        </w:rPr>
+        <w:t>;</w:t>
       </w:r>
     </w:p>
     <w:p>
@@ -2881,25 +3575,91 @@
       </w:r>
       <w:r>
         <w:br/>
-        <w:t xml:space="preserve">In der httpd.conf Datei des Apache Server müssen die Werte </w:t>
-      </w:r>
+        <w:t xml:space="preserve">In der </w:t>
+      </w:r>
+      <w:proofErr w:type="spellStart"/>
+      <w:r>
+        <w:t>httpd.conf</w:t>
+      </w:r>
+      <w:proofErr w:type="spellEnd"/>
+      <w:r>
+        <w:t xml:space="preserve"> Datei des Apache Server müssen die Werte </w:t>
+      </w:r>
+      <w:proofErr w:type="spellStart"/>
       <w:r>
         <w:t>DocumentRoot</w:t>
       </w:r>
+      <w:proofErr w:type="spellEnd"/>
       <w:r>
         <w:t xml:space="preserve"> und Directory</w:t>
       </w:r>
       <w:r>
         <w:br/>
-        <w:t>gesetzt werden. In diesen Werten muss der root Pfad der Webseite hinterlegt werden.</w:t>
+        <w:t xml:space="preserve">gesetzt werden. In diesen Werten muss der </w:t>
+      </w:r>
+      <w:proofErr w:type="spellStart"/>
+      <w:r>
+        <w:t>root</w:t>
+      </w:r>
+      <w:proofErr w:type="spellEnd"/>
+      <w:r>
+        <w:t xml:space="preserve"> Pfad der Webseite hinterlegt werden.</w:t>
       </w:r>
       <w:r>
         <w:br/>
-        <w:t>Das root Verzeichnis ist das Verzeichnis in dem die index.php der Webseite liegt.</w:t>
+        <w:t xml:space="preserve">Das </w:t>
+      </w:r>
+      <w:proofErr w:type="spellStart"/>
+      <w:r>
+        <w:t>root</w:t>
+      </w:r>
+      <w:proofErr w:type="spellEnd"/>
+      <w:r>
+        <w:t xml:space="preserve"> Verzeichnis ist das Verzeichnis in dem die </w:t>
+      </w:r>
+      <w:proofErr w:type="spellStart"/>
+      <w:r>
+        <w:t>index.php</w:t>
+      </w:r>
+      <w:proofErr w:type="spellEnd"/>
+      <w:r>
+        <w:t xml:space="preserve"> der Webseite liegt.</w:t>
       </w:r>
       <w:r>
         <w:br/>
-        <w:t>Diese index.php liegt im «code» Verzeichnis. Das «code» Verzeichnis stellt also das root Verzeichnis dar.</w:t>
+        <w:t xml:space="preserve">Diese </w:t>
+      </w:r>
+      <w:proofErr w:type="spellStart"/>
+      <w:r>
+        <w:t>index.php</w:t>
+      </w:r>
+      <w:proofErr w:type="spellEnd"/>
+      <w:r>
+        <w:t xml:space="preserve"> liegt im «</w:t>
+      </w:r>
+      <w:proofErr w:type="spellStart"/>
+      <w:r>
+        <w:t>code</w:t>
+      </w:r>
+      <w:proofErr w:type="spellEnd"/>
+      <w:r>
+        <w:t>» Verzeichnis. Das «</w:t>
+      </w:r>
+      <w:proofErr w:type="spellStart"/>
+      <w:r>
+        <w:t>code</w:t>
+      </w:r>
+      <w:proofErr w:type="spellEnd"/>
+      <w:r>
+        <w:t xml:space="preserve">» Verzeichnis stellt also das </w:t>
+      </w:r>
+      <w:proofErr w:type="spellStart"/>
+      <w:r>
+        <w:t>root</w:t>
+      </w:r>
+      <w:proofErr w:type="spellEnd"/>
+      <w:r>
+        <w:t xml:space="preserve"> Verzeichnis dar.</w:t>
       </w:r>
       <w:r>
         <w:t xml:space="preserve"> Allenfalls muss noch die «Index.html» im Hostverzeichnis des Hosters gelöscht werden.</w:t>
@@ -2912,8 +3672,29 @@
         <w:br/>
         <w:t xml:space="preserve">1.) </w:t>
       </w:r>
-      <w:r>
-        <w:t>LoadModule headers_module modules/mod_headers.so</w:t>
+      <w:proofErr w:type="spellStart"/>
+      <w:r>
+        <w:t>LoadModule</w:t>
+      </w:r>
+      <w:proofErr w:type="spellEnd"/>
+      <w:r>
+        <w:t xml:space="preserve"> </w:t>
+      </w:r>
+      <w:proofErr w:type="spellStart"/>
+      <w:r>
+        <w:t>headers_module</w:t>
+      </w:r>
+      <w:proofErr w:type="spellEnd"/>
+      <w:r>
+        <w:t xml:space="preserve"> </w:t>
+      </w:r>
+      <w:proofErr w:type="spellStart"/>
+      <w:r>
+        <w:t>modules</w:t>
+      </w:r>
+      <w:proofErr w:type="spellEnd"/>
+      <w:r>
+        <w:t>/mod_headers.so</w:t>
       </w:r>
       <w:r>
         <w:t>. Diese Zeile darf keine Raute als erstes Zeichen habe (Raute bedeutet das diese Zeile auskommentiert ist). Dies sollte aber schon Standartmässig der Fall sein.</w:t>
@@ -2923,7 +3704,15 @@
       </w:r>
       <w:r>
         <w:lastRenderedPageBreak/>
-        <w:t>2.) Header edit Set-C</w:t>
+        <w:t xml:space="preserve">2.) Header </w:t>
+      </w:r>
+      <w:proofErr w:type="spellStart"/>
+      <w:r>
+        <w:t>edit</w:t>
+      </w:r>
+      <w:proofErr w:type="spellEnd"/>
+      <w:r>
+        <w:t xml:space="preserve"> Set-C</w:t>
       </w:r>
       <w:r>
         <w:t>ookie ^(.*)$ $1;HttpOnly;Secure</w:t>
@@ -2935,8 +3724,13 @@
         <w:t xml:space="preserve"> </w:t>
       </w:r>
       <w:r>
-        <w:t>Diese Zeile muss am Ende der httpd.conf</w:t>
-      </w:r>
+        <w:t xml:space="preserve">Diese Zeile muss am Ende der </w:t>
+      </w:r>
+      <w:proofErr w:type="spellStart"/>
+      <w:r>
+        <w:t>httpd.conf</w:t>
+      </w:r>
+      <w:proofErr w:type="spellEnd"/>
       <w:r>
         <w:t xml:space="preserve"> </w:t>
       </w:r>
@@ -2980,8 +3774,13 @@
         <w:tab/>
       </w:r>
       <w:r>
-        <w:t>= localhost</w:t>
-      </w:r>
+        <w:t xml:space="preserve">= </w:t>
+      </w:r>
+      <w:proofErr w:type="spellStart"/>
+      <w:r>
+        <w:t>localhost</w:t>
+      </w:r>
+      <w:proofErr w:type="spellEnd"/>
       <w:r>
         <w:br/>
         <w:t>Username</w:t>
@@ -3004,8 +3803,12 @@
       </w:r>
       <w:r>
         <w:br/>
+      </w:r>
+      <w:proofErr w:type="spellStart"/>
+      <w:r>
         <w:t>passwort</w:t>
       </w:r>
+      <w:proofErr w:type="spellEnd"/>
       <w:r>
         <w:tab/>
         <w:t xml:space="preserve">= </w:t>
@@ -3013,8 +3816,6 @@
       <w:r>
         <w:t xml:space="preserve"> </w:t>
       </w:r>
-      <w:bookmarkStart w:id="26" w:name="_GoBack"/>
-      <w:bookmarkEnd w:id="26"/>
       <w:r>
         <w:t>C</w:t>
       </w:r>
@@ -3047,11 +3848,27 @@
       </w:r>
       <w:r>
         <w:br/>
-        <w:t>Sprich alle «Daten» Rechte im phpMyAdmin.</w:t>
+        <w:t xml:space="preserve">Sprich alle «Daten» Rechte im </w:t>
+      </w:r>
+      <w:proofErr w:type="spellStart"/>
+      <w:r>
+        <w:t>phpMyAdmin</w:t>
+      </w:r>
+      <w:proofErr w:type="spellEnd"/>
+      <w:r>
+        <w:t>.</w:t>
       </w:r>
       <w:r>
         <w:br/>
-        <w:t xml:space="preserve">Erstelle eine neue Datenbank mit den Namen picsarelove und lasse dann als </w:t>
+        <w:t xml:space="preserve">Erstelle eine neue Datenbank mit den Namen </w:t>
+      </w:r>
+      <w:proofErr w:type="spellStart"/>
+      <w:r>
+        <w:t>picsarelove</w:t>
+      </w:r>
+      <w:proofErr w:type="spellEnd"/>
+      <w:r>
+        <w:t xml:space="preserve"> und lasse dann als </w:t>
       </w:r>
       <w:r>
         <w:br/>
@@ -3060,7 +3877,15 @@
         <w:t xml:space="preserve">letzten </w:t>
       </w:r>
       <w:r>
-        <w:t>Schritt das picsarelove.sql Script ausführen um die Datenbank mit den entsprechendem Tabellen zu erstellen.</w:t>
+        <w:t xml:space="preserve">Schritt das </w:t>
+      </w:r>
+      <w:proofErr w:type="spellStart"/>
+      <w:r>
+        <w:t>picsarelove.sql</w:t>
+      </w:r>
+      <w:proofErr w:type="spellEnd"/>
+      <w:r>
+        <w:t xml:space="preserve"> Script ausführen um die Datenbank mit den entsprechendem Tabellen zu erstellen.</w:t>
       </w:r>
       <w:r>
         <w:br/>
@@ -3074,12 +3899,12 @@
       <w:pPr>
         <w:pStyle w:val="berschrift1"/>
       </w:pPr>
-      <w:bookmarkStart w:id="27" w:name="_Toc472432031"/>
+      <w:bookmarkStart w:id="26" w:name="_Toc472432031"/>
       <w:r>
         <w:lastRenderedPageBreak/>
         <w:t>Benutzerhandbuch</w:t>
       </w:r>
-      <w:bookmarkEnd w:id="27"/>
+      <w:bookmarkEnd w:id="26"/>
     </w:p>
     <w:p>
       <w:pPr>
@@ -3278,103 +4103,44 @@
       <w:pPr>
         <w:pStyle w:val="berschrift1"/>
       </w:pPr>
-      <w:bookmarkStart w:id="28" w:name="_Toc472432032"/>
+      <w:bookmarkStart w:id="27" w:name="_Toc472432032"/>
       <w:r>
         <w:lastRenderedPageBreak/>
         <w:t>Fazit</w:t>
       </w:r>
-      <w:bookmarkEnd w:id="28"/>
-    </w:p>
-    <w:p/>
-    <w:p>
-      <w:pPr>
-        <w:pStyle w:val="Listenabsatz"/>
-        <w:numPr>
-          <w:ilvl w:val="0"/>
-          <w:numId w:val="38"/>
-        </w:numPr>
-        <w:rPr>
-          <w:highlight w:val="yellow"/>
-        </w:rPr>
-      </w:pPr>
-      <w:r>
-        <w:rPr>
-          <w:highlight w:val="yellow"/>
-        </w:rPr>
-        <w:t xml:space="preserve">Was lief gut/schlecht? </w:t>
-      </w:r>
+      <w:bookmarkEnd w:id="27"/>
     </w:p>
     <w:p>
-      <w:pPr>
-        <w:pStyle w:val="Listenabsatz"/>
-        <w:numPr>
-          <w:ilvl w:val="0"/>
-          <w:numId w:val="38"/>
-        </w:numPr>
-        <w:rPr>
-          <w:highlight w:val="yellow"/>
-        </w:rPr>
-      </w:pPr>
-      <w:r>
-        <w:rPr>
-          <w:highlight w:val="yellow"/>
-        </w:rPr>
-        <w:t>Wie seid ihr mit dem Endergebnis zufrieden?</w:t>
+      <w:r>
+        <w:t>Das Vorankommen war sehr speditiv und wir hatten den Grundpfeiler der Logik schon nach 2 Tagen fertig implementiert.  Petar hatte zu Anfang Mühe das MVC Muster zu verstehen. Er war aber in der Lage diese Lücke nach 3 Tagen zu schliessen.</w:t>
       </w:r>
     </w:p>
     <w:p>
-      <w:pPr>
-        <w:pStyle w:val="Listenabsatz"/>
-        <w:numPr>
-          <w:ilvl w:val="0"/>
-          <w:numId w:val="38"/>
-        </w:numPr>
-        <w:rPr>
-          <w:highlight w:val="yellow"/>
-        </w:rPr>
-      </w:pPr>
-      <w:r>
-        <w:rPr>
-          <w:highlight w:val="yellow"/>
-        </w:rPr>
-        <w:t>Was habt ihr gelernt?</w:t>
+      <w:r>
+        <w:t>Grundsätzlich sind wir mit dem Ergebnis zufrieden. Einzig die Darstellung könnte ansprechender sein. Aber wir haben das von uns ausgesuchte Farbkonzept einigermassen gut umgesetzt.</w:t>
       </w:r>
     </w:p>
     <w:p>
-      <w:pPr>
-        <w:pStyle w:val="Listenabsatz"/>
-        <w:numPr>
-          <w:ilvl w:val="0"/>
-          <w:numId w:val="38"/>
-        </w:numPr>
-        <w:rPr>
-          <w:highlight w:val="yellow"/>
-        </w:rPr>
-      </w:pPr>
-      <w:r>
-        <w:rPr>
-          <w:highlight w:val="yellow"/>
-        </w:rPr>
-        <w:t>Ist alles vorhanden oder was fehlt noch?</w:t>
+      <w:r>
+        <w:t>Wir haben sehr viel über PHP und das MVC Muster gelernt. Auch haben wir uns mit der Sicherheit der Webseite auseinandersetzten müssen. Dies war ebenfalls sehr lehrreich.</w:t>
       </w:r>
     </w:p>
     <w:p>
-      <w:pPr>
-        <w:pStyle w:val="Listenabsatz"/>
-        <w:numPr>
-          <w:ilvl w:val="0"/>
-          <w:numId w:val="38"/>
-        </w:numPr>
+      <w:r>
+        <w:t xml:space="preserve">Wir konnten zudem alle von uns konzipierten Funktionalitäten implementieren. Auch die Zeitplanung war gut durchdacht was sicher ein zusätzlicher Grund war weshalb </w:t>
+      </w:r>
+      <w:r>
+        <w:t>wir pünktlich fertig geworden sind.</w:t>
+      </w:r>
+    </w:p>
+    <w:p>
+      <w:pPr>
         <w:rPr>
           <w:highlight w:val="yellow"/>
         </w:rPr>
       </w:pPr>
-      <w:r>
-        <w:rPr>
-          <w:highlight w:val="yellow"/>
-        </w:rPr>
-        <w:t>Usw.</w:t>
-      </w:r>
+      <w:bookmarkStart w:id="28" w:name="_GoBack"/>
+      <w:bookmarkEnd w:id="28"/>
     </w:p>
     <w:sectPr>
       <w:footerReference w:type="even" r:id="rId10"/>
@@ -3590,14 +4356,27 @@
             <w:r>
               <w:t>/</w:t>
             </w:r>
-            <w:fldSimple w:instr=" NUMPAGES -1\* Arabic \* MERGEFORMAT ">
-              <w:r>
-                <w:rPr>
-                  <w:noProof/>
-                </w:rPr>
-                <w:t>7</w:t>
-              </w:r>
-            </w:fldSimple>
+            <w:r>
+              <w:fldChar w:fldCharType="begin"/>
+            </w:r>
+            <w:r>
+              <w:instrText xml:space="preserve"> NUMPAGES -1\* Arabic \* MERGEFORMAT </w:instrText>
+            </w:r>
+            <w:r>
+              <w:fldChar w:fldCharType="separate"/>
+            </w:r>
+            <w:r>
+              <w:rPr>
+                <w:noProof/>
+              </w:rPr>
+              <w:t>7</w:t>
+            </w:r>
+            <w:r>
+              <w:rPr>
+                <w:noProof/>
+              </w:rPr>
+              <w:fldChar w:fldCharType="end"/>
+            </w:r>
           </w:sdtContent>
         </w:sdt>
       </w:sdtContent>
@@ -3790,27 +4569,14 @@
             <w:r>
               <w:t>/</w:t>
             </w:r>
-            <w:r>
-              <w:fldChar w:fldCharType="begin"/>
-            </w:r>
-            <w:r>
-              <w:instrText xml:space="preserve"> NUMPAGES -1\* Arabic \* MERGEFORMAT </w:instrText>
-            </w:r>
-            <w:r>
-              <w:fldChar w:fldCharType="separate"/>
-            </w:r>
-            <w:r>
-              <w:rPr>
-                <w:noProof/>
-              </w:rPr>
-              <w:t>7</w:t>
-            </w:r>
-            <w:r>
-              <w:rPr>
-                <w:noProof/>
-              </w:rPr>
-              <w:fldChar w:fldCharType="end"/>
-            </w:r>
+            <w:fldSimple w:instr=" NUMPAGES -1\* Arabic \* MERGEFORMAT ">
+              <w:r>
+                <w:rPr>
+                  <w:noProof/>
+                </w:rPr>
+                <w:t>7</w:t>
+              </w:r>
+            </w:fldSimple>
           </w:sdtContent>
         </w:sdt>
       </w:sdtContent>
@@ -9119,7 +9885,7 @@
 </file>
 
 <file path=customXml/itemProps1.xml><?xml version="1.0" encoding="utf-8"?>
-<ds:datastoreItem xmlns:ds="http://schemas.openxmlformats.org/officeDocument/2006/customXml" ds:itemID="{8E61ED7A-4EA0-4D4B-92FC-E4F02F0A6F9A}">
+<ds:datastoreItem xmlns:ds="http://schemas.openxmlformats.org/officeDocument/2006/customXml" ds:itemID="{F1E4A930-5FC2-4A01-86D7-BB2BA38AF5B6}">
   <ds:schemaRefs>
     <ds:schemaRef ds:uri="http://schemas.openxmlformats.org/officeDocument/2006/bibliography"/>
   </ds:schemaRefs>

</xml_diff>